<commit_message>
doc: añadido conocimientos previos WIS + fix(Analysis Report.docx/pdf): pequeño arreglo del versionado
</commit_message>
<xml_diff>
--- a/reports/SECOND-CALL/Group/Analysis Report.docx
+++ b/reports/SECOND-CALL/Group/Analysis Report.docx
@@ -877,7 +877,7 @@
     </w:p>
     <w:sdt>
       <w:sdtPr>
-        <w:id w:val="2073066817"/>
+        <w:id w:val="-174319801"/>
         <w:docPartObj>
           <w:docPartGallery w:val="Table of Contents"/>
           <w:docPartUnique w:val="1"/>
@@ -1219,7 +1219,7 @@
                 <w:vertAlign w:val="baseline"/>
                 <w:rtl w:val="0"/>
               </w:rPr>
-              <w:t xml:space="preserve">2.2. DELIVERABLE D02: STUDENT #1 | REQ-4</w:t>
+              <w:t xml:space="preserve">2.3. DELIVERABLE D02: STUDENT #1 | REQ-4</w:t>
               <w:tab/>
               <w:t xml:space="preserve">5</w:t>
             </w:r>
@@ -1268,7 +1268,7 @@
                 <w:vertAlign w:val="baseline"/>
                 <w:rtl w:val="0"/>
               </w:rPr>
-              <w:t xml:space="preserve">2.3. DELIVERABLE D02: STUDENT #1 | REQ-4</w:t>
+              <w:t xml:space="preserve">2.4. DELIVERABLE D02: STUDENT #1 | REQ-4</w:t>
               <w:tab/>
               <w:t xml:space="preserve">6</w:t>
             </w:r>
@@ -2578,7 +2578,7 @@
           <w:rFonts w:ascii="Times New Roman" w:cs="Times New Roman" w:eastAsia="Times New Roman" w:hAnsi="Times New Roman"/>
           <w:rtl w:val="0"/>
         </w:rPr>
-        <w:t xml:space="preserve">2.2. DELIVERABLE D02: STUDENT #1 | REQ-4</w:t>
+        <w:t xml:space="preserve">2.3. DELIVERABLE D02: STUDENT #1 | REQ-4</w:t>
       </w:r>
       <w:r>
         <w:rPr>
@@ -3060,7 +3060,7 @@
           <w:rFonts w:ascii="Times New Roman" w:cs="Times New Roman" w:eastAsia="Times New Roman" w:hAnsi="Times New Roman"/>
           <w:rtl w:val="0"/>
         </w:rPr>
-        <w:t xml:space="preserve">2.3. DELIVERABLE D02: STUDENT #1 | REQ-4</w:t>
+        <w:t xml:space="preserve">2.4. DELIVERABLE D02: STUDENT #1 | REQ-4</w:t>
       </w:r>
       <w:r>
         <w:rPr>
@@ -4162,7 +4162,7 @@
               <w:rPr>
                 <w:rtl w:val="0"/>
               </w:rPr>
-              <w:t xml:space="preserve">11/03/2025</w:t>
+              <w:t xml:space="preserve">02/07/2025</w:t>
             </w:r>
           </w:p>
         </w:tc>

</xml_diff>